<commit_message>
Highlighted areas of potential instability in projects exploratory session file
</commit_message>
<xml_diff>
--- a/ReportFiles/CharterSessionAndrewChirita.docx
+++ b/ReportFiles/CharterSessionAndrewChirita.docx
@@ -289,19 +289,7 @@
     <w:p>
       <w:r>
         <w:lastRenderedPageBreak/>
-        <w:t>*** The number inside parenthesis after the time is the reference of the script found in POSTMAN_</w:t>
-      </w:r>
-      <w:r>
-        <w:t>PROJECTS</w:t>
-      </w:r>
-      <w:r>
-        <w:t xml:space="preserve"> for that observation. The format of the name of the script in POSTMAN_</w:t>
-      </w:r>
-      <w:r>
-        <w:t>PROJECTS</w:t>
-      </w:r>
-      <w:r>
-        <w:t xml:space="preserve"> folder is </w:t>
+        <w:t xml:space="preserve">*** The number inside parenthesis after the time is the reference of the script found in POSTMAN_PROJECTS for that observation. The format of the name of the script in POSTMAN_PROJECTS folder is </w:t>
       </w:r>
     </w:p>
     <w:p>
@@ -349,13 +337,7 @@
         <w:jc w:val="both"/>
       </w:pPr>
       <w:r>
-        <w:t>Time (Reference POSTMAN_</w:t>
-      </w:r>
-      <w:r>
-        <w:t>PROJECTS</w:t>
-      </w:r>
-      <w:r>
-        <w:t xml:space="preserve">): </w:t>
+        <w:t xml:space="preserve">Time (Reference POSTMAN_PROJECTS): </w:t>
       </w:r>
       <w:r>
         <w:rPr>
@@ -508,6 +490,8 @@
     <w:p>
       <w:pPr>
         <w:rPr>
+          <w:b/>
+          <w:bCs/>
           <w:lang w:val="en-US"/>
         </w:rPr>
       </w:pPr>
@@ -529,12 +513,22 @@
         <w:rPr>
           <w:lang w:val="en-US"/>
         </w:rPr>
-        <w:t xml:space="preserve"> /projects request with invalid request parameters increments the id counter without a project being created. This constitutes an area of potential instability.</w:t>
-      </w:r>
-    </w:p>
-    <w:p>
-      <w:pPr>
-        <w:rPr>
+        <w:t xml:space="preserve"> /projects request with invalid request parameters increments the id counter without a project being created. </w:t>
+      </w:r>
+      <w:r>
+        <w:rPr>
+          <w:b/>
+          <w:bCs/>
+          <w:lang w:val="en-US"/>
+        </w:rPr>
+        <w:t>This constitutes an area of potential instability.</w:t>
+      </w:r>
+    </w:p>
+    <w:p>
+      <w:pPr>
+        <w:rPr>
+          <w:b/>
+          <w:bCs/>
           <w:lang w:val="en-US"/>
         </w:rPr>
       </w:pPr>
@@ -768,19 +762,7 @@
         <w:rPr>
           <w:lang w:val="en-US"/>
         </w:rPr>
-        <w:t xml:space="preserve"> /projects/7 </w:t>
-      </w:r>
-      <w:r>
-        <w:rPr>
-          <w:lang w:val="en-US"/>
-        </w:rPr>
-        <w:t>requests expectedly raise</w:t>
-      </w:r>
-      <w:r>
-        <w:rPr>
-          <w:lang w:val="en-US"/>
-        </w:rPr>
-        <w:t xml:space="preserve"> an error and does not return modify a project when there is no project with an assigned id of 7. It is a documented capability.</w:t>
+        <w:t xml:space="preserve"> /projects/7 requests expectedly raise an error and does not return modify a project when there is no project with an assigned id of 7. It is a documented capability.</w:t>
       </w:r>
     </w:p>
     <w:p>
@@ -963,6 +945,8 @@
     <w:p>
       <w:pPr>
         <w:rPr>
+          <w:b/>
+          <w:bCs/>
           <w:lang w:val="en-US"/>
         </w:rPr>
       </w:pPr>
@@ -998,12 +982,22 @@
         <w:rPr>
           <w:lang w:val="en-US"/>
         </w:rPr>
-        <w:t xml:space="preserve"> although the project with corresponding id = 7 doesn’t exist. This constitutes a potential area of instability.</w:t>
-      </w:r>
-    </w:p>
-    <w:p>
-      <w:pPr>
-        <w:rPr>
+        <w:t xml:space="preserve"> although the project with corresponding id = 7 doesn’t exist. </w:t>
+      </w:r>
+      <w:r>
+        <w:rPr>
+          <w:b/>
+          <w:bCs/>
+          <w:lang w:val="en-US"/>
+        </w:rPr>
+        <w:t>This constitutes a potential area of instability.</w:t>
+      </w:r>
+    </w:p>
+    <w:p>
+      <w:pPr>
+        <w:rPr>
+          <w:b/>
+          <w:bCs/>
           <w:lang w:val="en-US"/>
         </w:rPr>
       </w:pPr>
@@ -1100,7 +1094,15 @@
         <w:rPr>
           <w:lang w:val="en-US"/>
         </w:rPr>
-        <w:t xml:space="preserve"> the header information for the project tasks with corresponding id = 7, although the project with id = 7 does not exist. This constitutes a potential area of instability.</w:t>
+        <w:t xml:space="preserve"> the header information for the project tasks with corresponding id = 7, although the project with id = 7 does not exist. </w:t>
+      </w:r>
+      <w:r>
+        <w:rPr>
+          <w:b/>
+          <w:bCs/>
+          <w:lang w:val="en-US"/>
+        </w:rPr>
+        <w:t>This constitutes a potential area of instability.</w:t>
       </w:r>
     </w:p>
     <w:p>
@@ -1696,19 +1698,7 @@
         <w:rPr>
           <w:lang w:val="en-US"/>
         </w:rPr>
-        <w:t xml:space="preserve">HEAD and GET operations for tasks based on </w:t>
-      </w:r>
-      <w:r>
-        <w:rPr>
-          <w:lang w:val="en-US"/>
-        </w:rPr>
-        <w:t>nonexistent</w:t>
-      </w:r>
-      <w:r>
-        <w:rPr>
-          <w:lang w:val="en-US"/>
-        </w:rPr>
-        <w:t xml:space="preserve"> project ids still return valid responses</w:t>
+        <w:t>HEAD and GET operations for tasks based on nonexistent project ids still return valid responses</w:t>
       </w:r>
     </w:p>
     <w:p>
@@ -1801,19 +1791,7 @@
         <w:rPr>
           <w:lang w:val="en-US"/>
         </w:rPr>
-        <w:t xml:space="preserve">Test every operation with existing ids and </w:t>
-      </w:r>
-      <w:r>
-        <w:rPr>
-          <w:lang w:val="en-US"/>
-        </w:rPr>
-        <w:t>nonexistent</w:t>
-      </w:r>
-      <w:r>
-        <w:rPr>
-          <w:lang w:val="en-US"/>
-        </w:rPr>
-        <w:t xml:space="preserve"> ids</w:t>
+        <w:t>Test every operation with existing ids and nonexistent ids</w:t>
       </w:r>
     </w:p>
     <w:p>
@@ -2434,6 +2412,7 @@
   <w:style w:type="character" w:default="1" w:styleId="DefaultParagraphFont">
     <w:name w:val="Default Paragraph Font"/>
     <w:uiPriority w:val="1"/>
+    <w:semiHidden/>
     <w:unhideWhenUsed/>
   </w:style>
   <w:style w:type="table" w:default="1" w:styleId="TableNormal">

</xml_diff>